<commit_message>
Se registra información del equipo de trabajo en el word
</commit_message>
<xml_diff>
--- a/Informe_grupo_ReactSoft.docx
+++ b/Informe_grupo_ReactSoft.docx
@@ -3,12 +3,700 @@
 <w:document xmlns:wpc="http://schemas.microsoft.com/office/word/2010/wordprocessingCanvas" xmlns:cx="http://schemas.microsoft.com/office/drawing/2014/chartex" xmlns:mc="http://schemas.openxmlformats.org/markup-compatibility/2006" xmlns:o="urn:schemas-microsoft-com:office:office" xmlns:r="http://schemas.openxmlformats.org/officeDocument/2006/relationships" xmlns:m="http://schemas.openxmlformats.org/officeDocument/2006/math" xmlns:v="urn:schemas-microsoft-com:vml" xmlns:wp14="http://schemas.microsoft.com/office/word/2010/wordprocessingDrawing" xmlns:wp="http://schemas.openxmlformats.org/drawingml/2006/wordprocessingDrawing" xmlns:w10="urn:schemas-microsoft-com:office:word" xmlns:w="http://schemas.openxmlformats.org/wordprocessingml/2006/main" xmlns:w14="http://schemas.microsoft.com/office/word/2010/wordml" xmlns:w15="http://schemas.microsoft.com/office/word/2012/wordml" xmlns:w16se="http://schemas.microsoft.com/office/word/2015/wordml/symex" xmlns:wpg="http://schemas.microsoft.com/office/word/2010/wordprocessingGroup" xmlns:wpi="http://schemas.microsoft.com/office/word/2010/wordprocessingInk" xmlns:wne="http://schemas.microsoft.com/office/word/2006/wordml" xmlns:wps="http://schemas.microsoft.com/office/word/2010/wordprocessingShape" mc:Ignorable="w14 w15 w16se wp14">
   <w:body>
     <w:p>
-      <w:r>
+      <w:pPr>
+        <w:jc w:val="center"/>
+        <w:rPr>
+          <w:b/>
+        </w:rPr>
+      </w:pPr>
+      <w:r>
+        <w:rPr>
+          <w:b/>
+          <w:sz w:val="28"/>
+        </w:rPr>
         <w:t>INFORME</w:t>
       </w:r>
+      <w:r>
+        <w:rPr>
+          <w:b/>
+          <w:sz w:val="28"/>
+        </w:rPr>
+        <w:t xml:space="preserve"> PROYECTO</w:t>
+      </w:r>
+    </w:p>
+    <w:p/>
+    <w:p>
+      <w:pPr>
+        <w:pStyle w:val="Prrafodelista"/>
+        <w:numPr>
+          <w:ilvl w:val="0"/>
+          <w:numId w:val="1"/>
+        </w:numPr>
+        <w:rPr>
+          <w:b/>
+        </w:rPr>
+      </w:pPr>
+      <w:r>
+        <w:rPr>
+          <w:b/>
+        </w:rPr>
+        <w:t>INTEGRANTES EQUIPO:</w:t>
+      </w:r>
+    </w:p>
+    <w:p>
+      <w:r>
+        <w:t>Ángel</w:t>
+      </w:r>
+      <w:r>
+        <w:t xml:space="preserve"> Leonardo </w:t>
+      </w:r>
+      <w:r>
+        <w:t>Ramírez</w:t>
+      </w:r>
+      <w:r>
+        <w:t xml:space="preserve"> Mahecha</w:t>
+      </w:r>
+      <w:r>
+        <w:t>;</w:t>
+      </w:r>
+      <w:r>
+        <w:t xml:space="preserve"> </w:t>
+      </w:r>
+      <w:r>
+        <w:t>Juan Felipe Bonilla Padilla</w:t>
+      </w:r>
+      <w:r>
+        <w:t>;</w:t>
+      </w:r>
+      <w:r>
+        <w:t xml:space="preserve"> </w:t>
+      </w:r>
+      <w:r>
+        <w:t>Cristian Camilo Morales Rojas</w:t>
+      </w:r>
+      <w:r>
+        <w:t>;</w:t>
+      </w:r>
+      <w:r>
+        <w:t xml:space="preserve"> </w:t>
+      </w:r>
+      <w:r>
+        <w:t>Ernesto Alejandro Rincón Mora</w:t>
+      </w:r>
+      <w:r>
+        <w:t>;</w:t>
+      </w:r>
+      <w:r>
+        <w:t xml:space="preserve"> </w:t>
+      </w:r>
+      <w:r>
+        <w:t>Juan David García Mejía</w:t>
+      </w:r>
+    </w:p>
+    <w:p/>
+    <w:p>
       <w:bookmarkStart w:id="0" w:name="_GoBack"/>
+      <w:r>
+        <w:t>80797536</w:t>
+      </w:r>
+      <w:r>
+        <w:t>;</w:t>
+      </w:r>
+      <w:r>
+        <w:t xml:space="preserve"> </w:t>
+      </w:r>
+      <w:r>
+        <w:t>1014278674</w:t>
+      </w:r>
+      <w:r>
+        <w:t>;</w:t>
+      </w:r>
+      <w:r>
+        <w:t xml:space="preserve"> </w:t>
+      </w:r>
+      <w:r>
+        <w:t>1001270777</w:t>
+      </w:r>
+      <w:r>
+        <w:t>;</w:t>
+      </w:r>
+      <w:r>
+        <w:t xml:space="preserve"> </w:t>
+      </w:r>
+      <w:r>
+        <w:t>1090365219</w:t>
+      </w:r>
+      <w:r>
+        <w:t>;</w:t>
+      </w:r>
+      <w:r>
+        <w:t xml:space="preserve"> </w:t>
+      </w:r>
+      <w:r>
+        <w:t>94536163</w:t>
+      </w:r>
       <w:bookmarkEnd w:id="0"/>
     </w:p>
+    <w:p/>
+    <w:tbl>
+      <w:tblPr>
+        <w:tblStyle w:val="Tablaconcuadrcula"/>
+        <w:tblW w:w="0" w:type="auto"/>
+        <w:tblLook w:val="04A0" w:firstRow="1" w:lastRow="0" w:firstColumn="1" w:lastColumn="0" w:noHBand="0" w:noVBand="1"/>
+      </w:tblPr>
+      <w:tblGrid>
+        <w:gridCol w:w="704"/>
+        <w:gridCol w:w="3494"/>
+        <w:gridCol w:w="2144"/>
+        <w:gridCol w:w="2486"/>
+      </w:tblGrid>
+      <w:tr>
+        <w:tc>
+          <w:tcPr>
+            <w:tcW w:w="704" w:type="dxa"/>
+            <w:shd w:val="clear" w:color="auto" w:fill="D9D9D9" w:themeFill="background1" w:themeFillShade="D9"/>
+          </w:tcPr>
+          <w:p>
+            <w:pPr>
+              <w:jc w:val="center"/>
+            </w:pPr>
+            <w:r>
+              <w:t>NO</w:t>
+            </w:r>
+          </w:p>
+        </w:tc>
+        <w:tc>
+          <w:tcPr>
+            <w:tcW w:w="3494" w:type="dxa"/>
+            <w:shd w:val="clear" w:color="auto" w:fill="D9D9D9" w:themeFill="background1" w:themeFillShade="D9"/>
+          </w:tcPr>
+          <w:p>
+            <w:pPr>
+              <w:jc w:val="center"/>
+            </w:pPr>
+            <w:r>
+              <w:t>NOMBRE</w:t>
+            </w:r>
+          </w:p>
+        </w:tc>
+        <w:tc>
+          <w:tcPr>
+            <w:tcW w:w="2144" w:type="dxa"/>
+            <w:shd w:val="clear" w:color="auto" w:fill="D9D9D9" w:themeFill="background1" w:themeFillShade="D9"/>
+          </w:tcPr>
+          <w:p>
+            <w:pPr>
+              <w:jc w:val="center"/>
+            </w:pPr>
+            <w:r>
+              <w:t>CEDULA</w:t>
+            </w:r>
+          </w:p>
+        </w:tc>
+        <w:tc>
+          <w:tcPr>
+            <w:tcW w:w="2486" w:type="dxa"/>
+            <w:shd w:val="clear" w:color="auto" w:fill="D9D9D9" w:themeFill="background1" w:themeFillShade="D9"/>
+          </w:tcPr>
+          <w:p>
+            <w:pPr>
+              <w:jc w:val="center"/>
+            </w:pPr>
+            <w:r>
+              <w:t>CORREO</w:t>
+            </w:r>
+          </w:p>
+        </w:tc>
+      </w:tr>
+      <w:tr>
+        <w:tc>
+          <w:tcPr>
+            <w:tcW w:w="704" w:type="dxa"/>
+          </w:tcPr>
+          <w:p>
+            <w:r>
+              <w:t>1</w:t>
+            </w:r>
+          </w:p>
+        </w:tc>
+        <w:tc>
+          <w:tcPr>
+            <w:tcW w:w="3494" w:type="dxa"/>
+          </w:tcPr>
+          <w:p>
+            <w:proofErr w:type="spellStart"/>
+            <w:r>
+              <w:t>Angel</w:t>
+            </w:r>
+            <w:proofErr w:type="spellEnd"/>
+            <w:r>
+              <w:t xml:space="preserve"> Leonardo </w:t>
+            </w:r>
+            <w:proofErr w:type="spellStart"/>
+            <w:r>
+              <w:t>Ramirez</w:t>
+            </w:r>
+            <w:proofErr w:type="spellEnd"/>
+            <w:r>
+              <w:t xml:space="preserve"> Mahecha</w:t>
+            </w:r>
+          </w:p>
+          <w:p/>
+        </w:tc>
+        <w:tc>
+          <w:tcPr>
+            <w:tcW w:w="2144" w:type="dxa"/>
+          </w:tcPr>
+          <w:p>
+            <w:r>
+              <w:t>80797536</w:t>
+            </w:r>
+          </w:p>
+          <w:p/>
+        </w:tc>
+        <w:tc>
+          <w:tcPr>
+            <w:tcW w:w="2486" w:type="dxa"/>
+          </w:tcPr>
+          <w:p>
+            <w:hyperlink r:id="rId5" w:history="1">
+              <w:r>
+                <w:rPr>
+                  <w:rStyle w:val="Hipervnculo"/>
+                </w:rPr>
+                <w:t>angelr521@hotmail.com</w:t>
+              </w:r>
+            </w:hyperlink>
+          </w:p>
+          <w:p/>
+        </w:tc>
+      </w:tr>
+      <w:tr>
+        <w:tc>
+          <w:tcPr>
+            <w:tcW w:w="704" w:type="dxa"/>
+          </w:tcPr>
+          <w:p>
+            <w:r>
+              <w:t>2</w:t>
+            </w:r>
+          </w:p>
+        </w:tc>
+        <w:tc>
+          <w:tcPr>
+            <w:tcW w:w="3494" w:type="dxa"/>
+          </w:tcPr>
+          <w:p>
+            <w:r>
+              <w:t>Juan Felipe Bonilla Padilla</w:t>
+            </w:r>
+          </w:p>
+          <w:p/>
+        </w:tc>
+        <w:tc>
+          <w:tcPr>
+            <w:tcW w:w="2144" w:type="dxa"/>
+          </w:tcPr>
+          <w:p>
+            <w:r>
+              <w:t>1014278674</w:t>
+            </w:r>
+          </w:p>
+          <w:p/>
+        </w:tc>
+        <w:tc>
+          <w:tcPr>
+            <w:tcW w:w="2486" w:type="dxa"/>
+          </w:tcPr>
+          <w:p>
+            <w:hyperlink r:id="rId6" w:history="1">
+              <w:r>
+                <w:rPr>
+                  <w:rStyle w:val="Hipervnculo"/>
+                </w:rPr>
+                <w:t>jfbonillap@unal.edu.co</w:t>
+              </w:r>
+            </w:hyperlink>
+          </w:p>
+          <w:p/>
+        </w:tc>
+      </w:tr>
+      <w:tr>
+        <w:tc>
+          <w:tcPr>
+            <w:tcW w:w="704" w:type="dxa"/>
+          </w:tcPr>
+          <w:p>
+            <w:r>
+              <w:t>3</w:t>
+            </w:r>
+          </w:p>
+        </w:tc>
+        <w:tc>
+          <w:tcPr>
+            <w:tcW w:w="3494" w:type="dxa"/>
+          </w:tcPr>
+          <w:p>
+            <w:r>
+              <w:t>Cristian Camilo Morales Rojas</w:t>
+            </w:r>
+          </w:p>
+          <w:p/>
+        </w:tc>
+        <w:tc>
+          <w:tcPr>
+            <w:tcW w:w="2144" w:type="dxa"/>
+          </w:tcPr>
+          <w:p>
+            <w:r>
+              <w:t>1001270777</w:t>
+            </w:r>
+          </w:p>
+          <w:p/>
+        </w:tc>
+        <w:tc>
+          <w:tcPr>
+            <w:tcW w:w="2486" w:type="dxa"/>
+          </w:tcPr>
+          <w:p>
+            <w:hyperlink r:id="rId7" w:history="1">
+              <w:r>
+                <w:rPr>
+                  <w:rStyle w:val="Hipervnculo"/>
+                </w:rPr>
+                <w:t>c.zuma2828@gmail.com</w:t>
+              </w:r>
+            </w:hyperlink>
+          </w:p>
+          <w:p/>
+        </w:tc>
+      </w:tr>
+      <w:tr>
+        <w:tc>
+          <w:tcPr>
+            <w:tcW w:w="704" w:type="dxa"/>
+          </w:tcPr>
+          <w:p>
+            <w:r>
+              <w:t>4</w:t>
+            </w:r>
+          </w:p>
+        </w:tc>
+        <w:tc>
+          <w:tcPr>
+            <w:tcW w:w="3494" w:type="dxa"/>
+          </w:tcPr>
+          <w:p>
+            <w:r>
+              <w:t>Ernesto Alejandro Rincón Mora</w:t>
+            </w:r>
+          </w:p>
+          <w:p/>
+        </w:tc>
+        <w:tc>
+          <w:tcPr>
+            <w:tcW w:w="2144" w:type="dxa"/>
+          </w:tcPr>
+          <w:p>
+            <w:r>
+              <w:t>1090365219</w:t>
+            </w:r>
+          </w:p>
+          <w:p/>
+        </w:tc>
+        <w:tc>
+          <w:tcPr>
+            <w:tcW w:w="2486" w:type="dxa"/>
+          </w:tcPr>
+          <w:p>
+            <w:hyperlink r:id="rId8" w:history="1">
+              <w:r>
+                <w:rPr>
+                  <w:rStyle w:val="Hipervnculo"/>
+                </w:rPr>
+                <w:t>earm57@gmail.com</w:t>
+              </w:r>
+            </w:hyperlink>
+          </w:p>
+          <w:p/>
+        </w:tc>
+      </w:tr>
+      <w:tr>
+        <w:tc>
+          <w:tcPr>
+            <w:tcW w:w="704" w:type="dxa"/>
+          </w:tcPr>
+          <w:p>
+            <w:r>
+              <w:t>5</w:t>
+            </w:r>
+          </w:p>
+        </w:tc>
+        <w:tc>
+          <w:tcPr>
+            <w:tcW w:w="3494" w:type="dxa"/>
+          </w:tcPr>
+          <w:p>
+            <w:r>
+              <w:t xml:space="preserve">Juan David </w:t>
+            </w:r>
+            <w:r>
+              <w:t>García Mejía</w:t>
+            </w:r>
+          </w:p>
+          <w:p/>
+        </w:tc>
+        <w:tc>
+          <w:tcPr>
+            <w:tcW w:w="2144" w:type="dxa"/>
+          </w:tcPr>
+          <w:p>
+            <w:r>
+              <w:t>94536163</w:t>
+            </w:r>
+          </w:p>
+          <w:p/>
+        </w:tc>
+        <w:tc>
+          <w:tcPr>
+            <w:tcW w:w="2486" w:type="dxa"/>
+          </w:tcPr>
+          <w:p>
+            <w:hyperlink r:id="rId9" w:history="1">
+              <w:r>
+                <w:rPr>
+                  <w:rStyle w:val="Hipervnculo"/>
+                </w:rPr>
+                <w:t>juan84_10@hotmail.com</w:t>
+              </w:r>
+            </w:hyperlink>
+          </w:p>
+          <w:p/>
+        </w:tc>
+      </w:tr>
+    </w:tbl>
+    <w:p/>
+    <w:p>
+      <w:pPr>
+        <w:pStyle w:val="Prrafodelista"/>
+        <w:numPr>
+          <w:ilvl w:val="0"/>
+          <w:numId w:val="1"/>
+        </w:numPr>
+        <w:rPr>
+          <w:b/>
+        </w:rPr>
+      </w:pPr>
+      <w:r>
+        <w:rPr>
+          <w:b/>
+        </w:rPr>
+        <w:t>RECURSOS</w:t>
+      </w:r>
+    </w:p>
+    <w:p/>
+    <w:tbl>
+      <w:tblPr>
+        <w:tblStyle w:val="Tablaconcuadrcula"/>
+        <w:tblW w:w="0" w:type="auto"/>
+        <w:tblLook w:val="04A0" w:firstRow="1" w:lastRow="0" w:firstColumn="1" w:lastColumn="0" w:noHBand="0" w:noVBand="1"/>
+      </w:tblPr>
+      <w:tblGrid>
+        <w:gridCol w:w="1696"/>
+        <w:gridCol w:w="7132"/>
+      </w:tblGrid>
+      <w:tr>
+        <w:tc>
+          <w:tcPr>
+            <w:tcW w:w="8828" w:type="dxa"/>
+            <w:gridSpan w:val="2"/>
+            <w:shd w:val="clear" w:color="auto" w:fill="D9D9D9" w:themeFill="background1" w:themeFillShade="D9"/>
+          </w:tcPr>
+          <w:p>
+            <w:r>
+              <w:t>RECURSOS</w:t>
+            </w:r>
+          </w:p>
+        </w:tc>
+      </w:tr>
+      <w:tr>
+        <w:tc>
+          <w:tcPr>
+            <w:tcW w:w="1696" w:type="dxa"/>
+            <w:shd w:val="clear" w:color="auto" w:fill="D9D9D9" w:themeFill="background1" w:themeFillShade="D9"/>
+          </w:tcPr>
+          <w:p>
+            <w:r>
+              <w:t>GITHUB</w:t>
+            </w:r>
+          </w:p>
+        </w:tc>
+        <w:tc>
+          <w:tcPr>
+            <w:tcW w:w="7132" w:type="dxa"/>
+          </w:tcPr>
+          <w:p>
+            <w:hyperlink r:id="rId10" w:history="1">
+              <w:r>
+                <w:rPr>
+                  <w:rStyle w:val="Hipervnculo"/>
+                </w:rPr>
+                <w:t>https://github.com/ReactSoft-UdeA</w:t>
+              </w:r>
+            </w:hyperlink>
+          </w:p>
+        </w:tc>
+      </w:tr>
+      <w:tr>
+        <w:tc>
+          <w:tcPr>
+            <w:tcW w:w="1696" w:type="dxa"/>
+            <w:shd w:val="clear" w:color="auto" w:fill="D9D9D9" w:themeFill="background1" w:themeFillShade="D9"/>
+          </w:tcPr>
+          <w:p>
+            <w:r>
+              <w:t>TRELLO</w:t>
+            </w:r>
+          </w:p>
+        </w:tc>
+        <w:tc>
+          <w:tcPr>
+            <w:tcW w:w="7132" w:type="dxa"/>
+          </w:tcPr>
+          <w:p>
+            <w:r>
+              <w:t>https://trello.com/b/emYvOqXZ/a-nombrar</w:t>
+            </w:r>
+          </w:p>
+        </w:tc>
+      </w:tr>
+    </w:tbl>
+    <w:p/>
+    <w:p>
+      <w:pPr>
+        <w:pStyle w:val="Prrafodelista"/>
+        <w:numPr>
+          <w:ilvl w:val="0"/>
+          <w:numId w:val="1"/>
+        </w:numPr>
+        <w:rPr>
+          <w:b/>
+        </w:rPr>
+      </w:pPr>
+      <w:r>
+        <w:rPr>
+          <w:b/>
+        </w:rPr>
+        <w:t>PLANIFICACIÓN DAILY</w:t>
+      </w:r>
+    </w:p>
+    <w:p>
+      <w:pPr>
+        <w:pStyle w:val="Prrafodelista"/>
+      </w:pPr>
+    </w:p>
+    <w:p>
+      <w:pPr>
+        <w:pStyle w:val="Prrafodelista"/>
+      </w:pPr>
+      <w:r>
+        <w:t xml:space="preserve">Asignación por día, </w:t>
+      </w:r>
+      <w:proofErr w:type="spellStart"/>
+      <w:r>
+        <w:t>envio</w:t>
+      </w:r>
+      <w:proofErr w:type="spellEnd"/>
+      <w:r>
+        <w:t xml:space="preserve"> formulario </w:t>
+      </w:r>
+      <w:proofErr w:type="spellStart"/>
+      <w:r>
+        <w:t>daily</w:t>
+      </w:r>
+      <w:proofErr w:type="spellEnd"/>
+      <w:r>
+        <w:t>:</w:t>
+      </w:r>
+    </w:p>
+    <w:p>
+      <w:pPr>
+        <w:pStyle w:val="Prrafodelista"/>
+      </w:pPr>
+      <w:r>
+        <w:t xml:space="preserve">Lunes </w:t>
+      </w:r>
+      <w:r>
+        <w:sym w:font="Wingdings" w:char="F0E0"/>
+      </w:r>
+      <w:r>
+        <w:t xml:space="preserve">  Juan David García</w:t>
+      </w:r>
+    </w:p>
+    <w:p>
+      <w:pPr>
+        <w:pStyle w:val="Prrafodelista"/>
+      </w:pPr>
+      <w:r>
+        <w:t xml:space="preserve">Martes </w:t>
+      </w:r>
+      <w:r>
+        <w:sym w:font="Wingdings" w:char="F0E0"/>
+      </w:r>
+      <w:r>
+        <w:t xml:space="preserve"> Juan Felipe Bonilla</w:t>
+      </w:r>
+    </w:p>
+    <w:p>
+      <w:pPr>
+        <w:pStyle w:val="Prrafodelista"/>
+      </w:pPr>
+      <w:r>
+        <w:t xml:space="preserve">Miércoles </w:t>
+      </w:r>
+      <w:r>
+        <w:sym w:font="Wingdings" w:char="F0E0"/>
+      </w:r>
+      <w:r>
+        <w:t xml:space="preserve"> Leonardo </w:t>
+      </w:r>
+      <w:proofErr w:type="spellStart"/>
+      <w:r>
+        <w:t>Ramirez</w:t>
+      </w:r>
+      <w:proofErr w:type="spellEnd"/>
+    </w:p>
+    <w:p>
+      <w:pPr>
+        <w:pStyle w:val="Prrafodelista"/>
+      </w:pPr>
+      <w:r>
+        <w:t xml:space="preserve">Jueves </w:t>
+      </w:r>
+      <w:r>
+        <w:sym w:font="Wingdings" w:char="F0E0"/>
+      </w:r>
+      <w:r>
+        <w:t xml:space="preserve"> Cristian Morales</w:t>
+      </w:r>
+    </w:p>
+    <w:p>
+      <w:pPr>
+        <w:pStyle w:val="Prrafodelista"/>
+      </w:pPr>
+      <w:r>
+        <w:t xml:space="preserve">Viernes </w:t>
+      </w:r>
+      <w:r>
+        <w:sym w:font="Wingdings" w:char="F0E0"/>
+      </w:r>
+      <w:r>
+        <w:t xml:space="preserve"> Ernesto Rincón</w:t>
+      </w:r>
+    </w:p>
+    <w:p/>
+    <w:p/>
+    <w:p/>
     <w:sectPr>
       <w:pgSz w:w="12240" w:h="15840"/>
       <w:pgMar w:top="1417" w:right="1701" w:bottom="1417" w:left="1701" w:header="708" w:footer="708" w:gutter="0"/>
@@ -17,6 +705,103 @@
     </w:sectPr>
   </w:body>
 </w:document>
+</file>
+
+<file path=word/numbering.xml><?xml version="1.0" encoding="utf-8"?>
+<w:numbering xmlns:wpc="http://schemas.microsoft.com/office/word/2010/wordprocessingCanvas" xmlns:cx="http://schemas.microsoft.com/office/drawing/2014/chartex" xmlns:mc="http://schemas.openxmlformats.org/markup-compatibility/2006" xmlns:o="urn:schemas-microsoft-com:office:office" xmlns:r="http://schemas.openxmlformats.org/officeDocument/2006/relationships" xmlns:m="http://schemas.openxmlformats.org/officeDocument/2006/math" xmlns:v="urn:schemas-microsoft-com:vml" xmlns:wp14="http://schemas.microsoft.com/office/word/2010/wordprocessingDrawing" xmlns:wp="http://schemas.openxmlformats.org/drawingml/2006/wordprocessingDrawing" xmlns:w10="urn:schemas-microsoft-com:office:word" xmlns:w="http://schemas.openxmlformats.org/wordprocessingml/2006/main" xmlns:w14="http://schemas.microsoft.com/office/word/2010/wordml" xmlns:w15="http://schemas.microsoft.com/office/word/2012/wordml" xmlns:w16se="http://schemas.microsoft.com/office/word/2015/wordml/symex" xmlns:wpg="http://schemas.microsoft.com/office/word/2010/wordprocessingGroup" xmlns:wpi="http://schemas.microsoft.com/office/word/2010/wordprocessingInk" xmlns:wne="http://schemas.microsoft.com/office/word/2006/wordml" xmlns:wps="http://schemas.microsoft.com/office/word/2010/wordprocessingShape" mc:Ignorable="w14 w15 w16se wp14">
+  <w:abstractNum w:abstractNumId="0" w15:restartNumberingAfterBreak="0">
+    <w:nsid w:val="44DC7493"/>
+    <w:multiLevelType w:val="hybridMultilevel"/>
+    <w:tmpl w:val="AB14B310"/>
+    <w:lvl w:ilvl="0" w:tplc="240A000F">
+      <w:start w:val="1"/>
+      <w:numFmt w:val="decimal"/>
+      <w:lvlText w:val="%1."/>
+      <w:lvlJc w:val="left"/>
+      <w:pPr>
+        <w:ind w:left="720" w:hanging="360"/>
+      </w:pPr>
+      <w:rPr>
+        <w:rFonts w:hint="default"/>
+      </w:rPr>
+    </w:lvl>
+    <w:lvl w:ilvl="1" w:tplc="240A0019" w:tentative="1">
+      <w:start w:val="1"/>
+      <w:numFmt w:val="lowerLetter"/>
+      <w:lvlText w:val="%2."/>
+      <w:lvlJc w:val="left"/>
+      <w:pPr>
+        <w:ind w:left="1440" w:hanging="360"/>
+      </w:pPr>
+    </w:lvl>
+    <w:lvl w:ilvl="2" w:tplc="240A001B" w:tentative="1">
+      <w:start w:val="1"/>
+      <w:numFmt w:val="lowerRoman"/>
+      <w:lvlText w:val="%3."/>
+      <w:lvlJc w:val="right"/>
+      <w:pPr>
+        <w:ind w:left="2160" w:hanging="180"/>
+      </w:pPr>
+    </w:lvl>
+    <w:lvl w:ilvl="3" w:tplc="240A000F" w:tentative="1">
+      <w:start w:val="1"/>
+      <w:numFmt w:val="decimal"/>
+      <w:lvlText w:val="%4."/>
+      <w:lvlJc w:val="left"/>
+      <w:pPr>
+        <w:ind w:left="2880" w:hanging="360"/>
+      </w:pPr>
+    </w:lvl>
+    <w:lvl w:ilvl="4" w:tplc="240A0019" w:tentative="1">
+      <w:start w:val="1"/>
+      <w:numFmt w:val="lowerLetter"/>
+      <w:lvlText w:val="%5."/>
+      <w:lvlJc w:val="left"/>
+      <w:pPr>
+        <w:ind w:left="3600" w:hanging="360"/>
+      </w:pPr>
+    </w:lvl>
+    <w:lvl w:ilvl="5" w:tplc="240A001B" w:tentative="1">
+      <w:start w:val="1"/>
+      <w:numFmt w:val="lowerRoman"/>
+      <w:lvlText w:val="%6."/>
+      <w:lvlJc w:val="right"/>
+      <w:pPr>
+        <w:ind w:left="4320" w:hanging="180"/>
+      </w:pPr>
+    </w:lvl>
+    <w:lvl w:ilvl="6" w:tplc="240A000F" w:tentative="1">
+      <w:start w:val="1"/>
+      <w:numFmt w:val="decimal"/>
+      <w:lvlText w:val="%7."/>
+      <w:lvlJc w:val="left"/>
+      <w:pPr>
+        <w:ind w:left="5040" w:hanging="360"/>
+      </w:pPr>
+    </w:lvl>
+    <w:lvl w:ilvl="7" w:tplc="240A0019" w:tentative="1">
+      <w:start w:val="1"/>
+      <w:numFmt w:val="lowerLetter"/>
+      <w:lvlText w:val="%8."/>
+      <w:lvlJc w:val="left"/>
+      <w:pPr>
+        <w:ind w:left="5760" w:hanging="360"/>
+      </w:pPr>
+    </w:lvl>
+    <w:lvl w:ilvl="8" w:tplc="240A001B" w:tentative="1">
+      <w:start w:val="1"/>
+      <w:numFmt w:val="lowerRoman"/>
+      <w:lvlText w:val="%9."/>
+      <w:lvlJc w:val="right"/>
+      <w:pPr>
+        <w:ind w:left="6480" w:hanging="180"/>
+      </w:pPr>
+    </w:lvl>
+  </w:abstractNum>
+  <w:num w:numId="1">
+    <w:abstractNumId w:val="0"/>
+  </w:num>
+</w:numbering>
 </file>
 
 <file path=word/styles.xml><?xml version="1.0" encoding="utf-8"?>
@@ -440,6 +1225,83 @@
     <w:semiHidden/>
     <w:unhideWhenUsed/>
   </w:style>
+  <w:style w:type="character" w:styleId="Hipervnculo">
+    <w:name w:val="Hyperlink"/>
+    <w:basedOn w:val="Fuentedeprrafopredeter"/>
+    <w:uiPriority w:val="99"/>
+    <w:unhideWhenUsed/>
+    <w:rsid w:val="00490096"/>
+    <w:rPr>
+      <w:color w:val="0563C1" w:themeColor="hyperlink"/>
+      <w:u w:val="single"/>
+    </w:rPr>
+  </w:style>
+  <w:style w:type="table" w:styleId="Tablaconcuadrcula">
+    <w:name w:val="Table Grid"/>
+    <w:basedOn w:val="Tablanormal"/>
+    <w:uiPriority w:val="39"/>
+    <w:rsid w:val="00490096"/>
+    <w:pPr>
+      <w:spacing w:after="0" w:line="240" w:lineRule="auto"/>
+    </w:pPr>
+    <w:tblPr>
+      <w:tblBorders>
+        <w:top w:val="single" w:sz="4" w:space="0" w:color="auto"/>
+        <w:left w:val="single" w:sz="4" w:space="0" w:color="auto"/>
+        <w:bottom w:val="single" w:sz="4" w:space="0" w:color="auto"/>
+        <w:right w:val="single" w:sz="4" w:space="0" w:color="auto"/>
+        <w:insideH w:val="single" w:sz="4" w:space="0" w:color="auto"/>
+        <w:insideV w:val="single" w:sz="4" w:space="0" w:color="auto"/>
+      </w:tblBorders>
+    </w:tblPr>
+  </w:style>
+  <w:style w:type="paragraph" w:styleId="Prrafodelista">
+    <w:name w:val="List Paragraph"/>
+    <w:basedOn w:val="Normal"/>
+    <w:uiPriority w:val="34"/>
+    <w:qFormat/>
+    <w:rsid w:val="00490096"/>
+    <w:pPr>
+      <w:ind w:left="720"/>
+      <w:contextualSpacing/>
+    </w:pPr>
+  </w:style>
+  <w:style w:type="paragraph" w:styleId="Ttulo">
+    <w:name w:val="Title"/>
+    <w:basedOn w:val="Normal"/>
+    <w:next w:val="Normal"/>
+    <w:link w:val="TtuloCar"/>
+    <w:uiPriority w:val="10"/>
+    <w:qFormat/>
+    <w:rsid w:val="008D674E"/>
+    <w:pPr>
+      <w:spacing w:after="0" w:line="240" w:lineRule="auto"/>
+      <w:contextualSpacing/>
+    </w:pPr>
+    <w:rPr>
+      <w:rFonts w:asciiTheme="majorHAnsi" w:eastAsiaTheme="majorEastAsia" w:hAnsiTheme="majorHAnsi" w:cstheme="majorBidi"/>
+      <w:b/>
+      <w:spacing w:val="-10"/>
+      <w:kern w:val="28"/>
+      <w:sz w:val="56"/>
+      <w:szCs w:val="56"/>
+    </w:rPr>
+  </w:style>
+  <w:style w:type="character" w:customStyle="1" w:styleId="TtuloCar">
+    <w:name w:val="Título Car"/>
+    <w:basedOn w:val="Fuentedeprrafopredeter"/>
+    <w:link w:val="Ttulo"/>
+    <w:uiPriority w:val="10"/>
+    <w:rsid w:val="008D674E"/>
+    <w:rPr>
+      <w:rFonts w:asciiTheme="majorHAnsi" w:eastAsiaTheme="majorEastAsia" w:hAnsiTheme="majorHAnsi" w:cstheme="majorBidi"/>
+      <w:b/>
+      <w:spacing w:val="-10"/>
+      <w:kern w:val="28"/>
+      <w:sz w:val="56"/>
+      <w:szCs w:val="56"/>
+    </w:rPr>
+  </w:style>
 </w:styles>
 </file>
 

</xml_diff>